<commit_message>
link for zumo video added in report
added link to the video in the report
</commit_message>
<xml_diff>
--- a/programmingthings report.docx
+++ b/programmingthings report.docx
@@ -349,13 +349,57 @@
         <w:t xml:space="preserve"> would overshoot/undershoot turns and turn into a wall, and ruin the return </w:t>
       </w:r>
       <w:r>
-        <w:t>whole return journey.</w:t>
+        <w:t xml:space="preserve">whole return journey. </w:t>
+      </w:r>
+    </w:p>
+    <w:p/>
+    <w:p>
+      <w:pPr>
+        <w:rPr>
+          <w:b/>
+          <w:u w:val="single"/>
+        </w:rPr>
+      </w:pPr>
+      <w:r>
+        <w:rPr>
+          <w:b/>
+          <w:u w:val="single"/>
+        </w:rPr>
+        <w:t xml:space="preserve">Video of </w:t>
+      </w:r>
+      <w:proofErr w:type="spellStart"/>
+      <w:r>
+        <w:rPr>
+          <w:b/>
+          <w:u w:val="single"/>
+        </w:rPr>
+        <w:t>zumo</w:t>
+      </w:r>
+      <w:proofErr w:type="spellEnd"/>
+    </w:p>
+    <w:p>
+      <w:r>
+        <w:rPr>
+          <w:b/>
+          <w:u w:val="single"/>
+        </w:rPr>
+        <w:t>Link:</w:t>
+      </w:r>
+      <w:r>
+        <w:t xml:space="preserve"> </w:t>
+      </w:r>
+      <w:r>
+        <w:t>https://streamable.com/57c99</w:t>
+      </w:r>
+      <w:r>
+        <w:rPr>
+          <w:b/>
+          <w:u w:val="single"/>
+        </w:rPr>
+        <w:t xml:space="preserve"> </w:t>
       </w:r>
       <w:bookmarkStart w:id="0" w:name="_GoBack"/>
       <w:bookmarkEnd w:id="0"/>
-      <w:r>
-        <w:t xml:space="preserve"> </w:t>
-      </w:r>
     </w:p>
     <w:sectPr>
       <w:pgSz w:w="11906" w:h="16838"/>

</xml_diff>